<commit_message>
download the zip file of minsew from the web + Q4 finished (added code to mineswex.js + update Q2
</commit_message>
<xml_diff>
--- a/docs/Q2.docx
+++ b/docs/Q2.docx
@@ -55,25 +55,19 @@
           <w:rFonts w:ascii="Consolas" w:hAnsi="Consolas" w:cs="Consolas"/>
         </w:rPr>
       </w:pPr>
-      <w:r>
-        <w:rPr>
-          <w:rFonts w:ascii="Consolas" w:hAnsi="Consolas" w:cs="Consolas"/>
-        </w:rPr>
-        <w:t xml:space="preserve">function f(y) { return (x + y) - </w:t>
-      </w:r>
       <w:proofErr w:type="gramStart"/>
       <w:r>
         <w:rPr>
           <w:rFonts w:ascii="Consolas" w:hAnsi="Consolas" w:cs="Consolas"/>
         </w:rPr>
-        <w:t>2 }</w:t>
+        <w:t>function</w:t>
       </w:r>
       <w:proofErr w:type="gramEnd"/>
       <w:r>
         <w:rPr>
           <w:rFonts w:ascii="Consolas" w:hAnsi="Consolas" w:cs="Consolas"/>
         </w:rPr>
-        <w:t>;</w:t>
+        <w:t xml:space="preserve"> f(y) { return (x + y) - 2 };</w:t>
       </w:r>
     </w:p>
     <w:p>
@@ -86,25 +80,19 @@
           <w:rFonts w:ascii="Consolas" w:hAnsi="Consolas" w:cs="Consolas"/>
         </w:rPr>
       </w:pPr>
-      <w:r>
-        <w:rPr>
-          <w:rFonts w:ascii="Consolas" w:hAnsi="Consolas" w:cs="Consolas"/>
-        </w:rPr>
-        <w:t xml:space="preserve">function </w:t>
-      </w:r>
       <w:proofErr w:type="gramStart"/>
       <w:r>
         <w:rPr>
           <w:rFonts w:ascii="Consolas" w:hAnsi="Consolas" w:cs="Consolas"/>
         </w:rPr>
-        <w:t>g(</w:t>
+        <w:t>function</w:t>
       </w:r>
       <w:proofErr w:type="gramEnd"/>
       <w:r>
         <w:rPr>
           <w:rFonts w:ascii="Consolas" w:hAnsi="Consolas" w:cs="Consolas"/>
         </w:rPr>
-        <w:t xml:space="preserve">h) { </w:t>
+        <w:t xml:space="preserve"> g(h) { </w:t>
       </w:r>
       <w:proofErr w:type="spellStart"/>
       <w:r>
@@ -195,7 +183,6 @@
       <w:pPr>
         <w:bidi/>
         <w:rPr>
-          <w:rFonts w:hint="cs"/>
           <w:rtl/>
         </w:rPr>
       </w:pPr>
@@ -422,7 +409,21 @@
           <w:rFonts w:hint="cs"/>
           <w:rtl/>
         </w:rPr>
-        <w:t xml:space="preserve"> שהוגדר בתוך הסקופ האחרון.</w:t>
+        <w:t xml:space="preserve"> שהוגדר בתוך </w:t>
+      </w:r>
+      <w:r>
+        <w:rPr>
+          <w:rFonts w:hint="cs"/>
+          <w:rtl/>
+        </w:rPr>
+        <w:t>הסוגריים המסולסלים האחרונים</w:t>
+      </w:r>
+      <w:r>
+        <w:rPr>
+          <w:rFonts w:hint="cs"/>
+          <w:rtl/>
+        </w:rPr>
+        <w:t>.</w:t>
       </w:r>
       <w:r>
         <w:rPr>
@@ -439,7 +440,28 @@
           <w:rFonts w:hint="cs"/>
           <w:rtl/>
         </w:rPr>
-        <w:t xml:space="preserve"> משתמש ב-</w:t>
+        <w:t xml:space="preserve"> משתמש</w:t>
+      </w:r>
+      <w:r>
+        <w:rPr>
+          <w:rFonts w:hint="cs"/>
+          <w:rtl/>
+        </w:rPr>
+        <w:t>ת</w:t>
+      </w:r>
+      <w:r>
+        <w:rPr>
+          <w:rFonts w:hint="cs"/>
+          <w:rtl/>
+        </w:rPr>
+        <w:t xml:space="preserve"> ב</w:t>
+      </w:r>
+      <w:r>
+        <w:rPr>
+          <w:rFonts w:hint="cs"/>
+          <w:rtl/>
+        </w:rPr>
+        <w:t xml:space="preserve">ערך העדכני ביותר של </w:t>
       </w:r>
       <w:r>
         <w:t>x</w:t>
@@ -449,7 +471,49 @@
           <w:rFonts w:hint="cs"/>
           <w:rtl/>
         </w:rPr>
-        <w:t xml:space="preserve"> ה"קרוב ביותר" שהוגדר בעת ההרצה שלה (לא בעת ההגדרה שלה).</w:t>
+        <w:t xml:space="preserve"> ה"</w:t>
+      </w:r>
+      <w:r>
+        <w:rPr>
+          <w:rFonts w:hint="cs"/>
+          <w:rtl/>
+        </w:rPr>
+        <w:t>קרוב ביותר"</w:t>
+      </w:r>
+      <w:r>
+        <w:rPr>
+          <w:rFonts w:hint="cs"/>
+          <w:rtl/>
+        </w:rPr>
+        <w:t xml:space="preserve"> שהוגדר</w:t>
+      </w:r>
+      <w:r>
+        <w:rPr>
+          <w:rFonts w:hint="cs"/>
+          <w:rtl/>
+        </w:rPr>
+        <w:t xml:space="preserve"> לפניה</w:t>
+      </w:r>
+      <w:r>
+        <w:rPr>
+          <w:rFonts w:hint="cs"/>
+          <w:rtl/>
+        </w:rPr>
+        <w:t xml:space="preserve"> בעת ההרצה </w:t>
+      </w:r>
+      <w:r>
+        <w:rPr>
+          <w:rFonts w:hint="cs"/>
+          <w:rtl/>
+        </w:rPr>
+        <w:t xml:space="preserve">שלה </w:t>
+      </w:r>
+      <w:r>
+        <w:rPr>
+          <w:rFonts w:hint="cs"/>
+          <w:rtl/>
+        </w:rPr>
+        <w:t>(לא בעת ההגדרה שלה).</w:t>
       </w:r>
       <w:r>
         <w:rPr>
@@ -472,7 +536,14 @@
         <w:t xml:space="preserve"> לא באמת </w:t>
       </w:r>
       <w:r>
-        <w:t>closure</w:t>
+        <w:rPr>
+          <w:rFonts w:hint="cs"/>
+          <w:rtl/>
+        </w:rPr>
+        <w:t>פותח</w:t>
+      </w:r>
+      <w:r>
+        <w:t>scope</w:t>
       </w:r>
       <w:r>
         <w:rPr>
@@ -498,7 +569,7 @@
         <w:t xml:space="preserve"> בשורה הראשונה והאחרונה שניהם מוגדרים באותו </w:t>
       </w:r>
       <w:r>
-        <w:t>closure</w:t>
+        <w:t>scope</w:t>
       </w:r>
       <w:r>
         <w:rPr>
@@ -506,6 +577,40 @@
           <w:rtl/>
         </w:rPr>
         <w:t xml:space="preserve">. </w:t>
+      </w:r>
+      <w:bookmarkStart w:id="0" w:name="_GoBack"/>
+      <w:bookmarkEnd w:id="0"/>
+      <w:r>
+        <w:rPr>
+          <w:rFonts w:hint="cs"/>
+          <w:rtl/>
+        </w:rPr>
+        <w:t xml:space="preserve">(לעומת </w:t>
+      </w:r>
+      <w:proofErr w:type="spellStart"/>
+      <w:r>
+        <w:t>var</w:t>
+      </w:r>
+      <w:proofErr w:type="spellEnd"/>
+      <w:r>
+        <w:t xml:space="preserve"> x=7</w:t>
+      </w:r>
+      <w:r>
+        <w:rPr>
+          <w:rFonts w:hint="cs"/>
+          <w:rtl/>
+        </w:rPr>
+        <w:t xml:space="preserve"> שמוגדר לוקלית בתוך </w:t>
+      </w:r>
+      <w:r>
+        <w:t>scope</w:t>
+      </w:r>
+      <w:r>
+        <w:rPr>
+          <w:rFonts w:hint="cs"/>
+          <w:rtl/>
+        </w:rPr>
+        <w:t>).</w:t>
       </w:r>
     </w:p>
     <w:p>
@@ -640,25 +745,19 @@
           <w:rFonts w:ascii="Consolas" w:hAnsi="Consolas" w:cs="Consolas"/>
         </w:rPr>
       </w:pPr>
-      <w:r>
-        <w:rPr>
-          <w:rFonts w:ascii="Consolas" w:hAnsi="Consolas" w:cs="Consolas"/>
-        </w:rPr>
-        <w:t xml:space="preserve">function </w:t>
-      </w:r>
       <w:proofErr w:type="gramStart"/>
       <w:r>
         <w:rPr>
           <w:rFonts w:ascii="Consolas" w:hAnsi="Consolas" w:cs="Consolas"/>
         </w:rPr>
-        <w:t>g(</w:t>
+        <w:t>function</w:t>
       </w:r>
       <w:proofErr w:type="gramEnd"/>
       <w:r>
         <w:rPr>
           <w:rFonts w:ascii="Consolas" w:hAnsi="Consolas" w:cs="Consolas"/>
         </w:rPr>
-        <w:t>h) {</w:t>
+        <w:t xml:space="preserve"> g(h) {</w:t>
       </w:r>
       <w:proofErr w:type="spellStart"/>
       <w:r>
@@ -791,7 +890,6 @@
     <w:p>
       <w:pPr>
         <w:rPr>
-          <w:rFonts w:hint="cs"/>
           <w:rtl/>
         </w:rPr>
       </w:pPr>
@@ -868,7 +966,6 @@
       <w:pPr>
         <w:bidi/>
         <w:rPr>
-          <w:rFonts w:hint="cs"/>
           <w:rtl/>
         </w:rPr>
       </w:pPr>
@@ -1002,136 +1099,141 @@
       <w:pPr>
         <w:bidi/>
         <w:rPr>
+          <w:rFonts w:asciiTheme="minorBidi" w:hAnsiTheme="minorBidi"/>
+          <w:color w:val="7030A0"/>
+          <w:rtl/>
+        </w:rPr>
+      </w:pPr>
+      <w:r>
+        <w:rPr>
+          <w:rFonts w:hint="cs"/>
+          <w:b/>
+          <w:bCs/>
+          <w:rtl/>
+        </w:rPr>
+        <w:t>בניגוד לדוגמא הקודמת</w:t>
+      </w:r>
+      <w:r>
+        <w:rPr>
+          <w:rFonts w:hint="cs"/>
+          <w:rtl/>
+        </w:rPr>
+        <w:t xml:space="preserve">, כעת שורת ההרצה  </w:t>
+      </w:r>
+      <w:r>
+        <w:rPr>
+          <w:rFonts w:ascii="Consolas" w:hAnsi="Consolas" w:cs="Consolas"/>
+        </w:rPr>
+        <w:t>z = g(f)</w:t>
+      </w:r>
+      <w:r>
+        <w:rPr>
+          <w:rFonts w:ascii="Consolas" w:hAnsi="Consolas" w:cs="Consolas" w:hint="cs"/>
+          <w:rtl/>
+        </w:rPr>
+        <w:t xml:space="preserve">, </w:t>
+      </w:r>
+      <w:r>
+        <w:rPr>
+          <w:rFonts w:asciiTheme="minorBidi" w:hAnsiTheme="minorBidi" w:hint="cs"/>
+          <w:rtl/>
+        </w:rPr>
+        <w:t xml:space="preserve">מוגדרת בתוך </w:t>
+      </w:r>
+      <w:r>
+        <w:rPr>
+          <w:rFonts w:asciiTheme="minorBidi" w:hAnsiTheme="minorBidi"/>
+        </w:rPr>
+        <w:t>scope</w:t>
+      </w:r>
+      <w:r>
+        <w:rPr>
+          <w:rFonts w:asciiTheme="minorBidi" w:hAnsiTheme="minorBidi" w:hint="cs"/>
+          <w:rtl/>
+        </w:rPr>
+        <w:t xml:space="preserve"> של פונקציה, ולכן כאשר נקרא לפונקציה </w:t>
+      </w:r>
+      <w:r>
+        <w:rPr>
+          <w:rFonts w:asciiTheme="minorBidi" w:hAnsiTheme="minorBidi"/>
+        </w:rPr>
+        <w:t>f</w:t>
+      </w:r>
+      <w:r>
+        <w:rPr>
+          <w:rFonts w:asciiTheme="minorBidi" w:hAnsiTheme="minorBidi" w:hint="cs"/>
+          <w:rtl/>
+        </w:rPr>
+        <w:t xml:space="preserve"> (דרך הפונקציה </w:t>
+      </w:r>
+      <w:r>
+        <w:rPr>
+          <w:rFonts w:asciiTheme="minorBidi" w:hAnsiTheme="minorBidi"/>
+        </w:rPr>
+        <w:t>g</w:t>
+      </w:r>
+      <w:r>
+        <w:rPr>
+          <w:rFonts w:asciiTheme="minorBidi" w:hAnsiTheme="minorBidi" w:hint="cs"/>
+          <w:rtl/>
+        </w:rPr>
+        <w:t xml:space="preserve">) </w:t>
+      </w:r>
+      <w:r>
+        <w:rPr>
+          <w:rFonts w:asciiTheme="minorBidi" w:hAnsiTheme="minorBidi" w:hint="cs"/>
+          <w:rtl/>
+        </w:rPr>
+        <w:t xml:space="preserve">היא לא תכיר את </w:t>
+      </w:r>
+      <w:r>
+        <w:rPr>
+          <w:rFonts w:asciiTheme="minorBidi" w:hAnsiTheme="minorBidi" w:hint="cs"/>
+          <w:rtl/>
+        </w:rPr>
+        <w:t>המשתנים ב</w:t>
+      </w:r>
+      <w:r>
+        <w:rPr>
+          <w:rFonts w:asciiTheme="minorBidi" w:hAnsiTheme="minorBidi"/>
+        </w:rPr>
+        <w:t>scopes</w:t>
+      </w:r>
+      <w:r>
+        <w:rPr>
+          <w:rFonts w:asciiTheme="minorBidi" w:hAnsiTheme="minorBidi" w:hint="cs"/>
+          <w:rtl/>
+        </w:rPr>
+        <w:t xml:space="preserve"> הפנימיים שקראו לה. ההגדרה הקרובה ביותר ביותר אליה כעת (שנמצא מעליה) היא </w:t>
+      </w:r>
+      <w:proofErr w:type="spellStart"/>
+      <w:r>
+        <w:rPr>
+          <w:rFonts w:asciiTheme="minorBidi" w:hAnsiTheme="minorBidi"/>
+          <w:color w:val="7030A0"/>
+        </w:rPr>
+        <w:t>var</w:t>
+      </w:r>
+      <w:proofErr w:type="spellEnd"/>
+      <w:r>
+        <w:rPr>
+          <w:rFonts w:asciiTheme="minorBidi" w:hAnsiTheme="minorBidi"/>
+          <w:color w:val="7030A0"/>
+        </w:rPr>
+        <w:t xml:space="preserve"> x = 5</w:t>
+      </w:r>
+      <w:r>
+        <w:rPr>
           <w:rFonts w:asciiTheme="minorBidi" w:hAnsiTheme="minorBidi" w:hint="cs"/>
           <w:color w:val="7030A0"/>
           <w:rtl/>
         </w:rPr>
-      </w:pPr>
-      <w:r>
-        <w:rPr>
-          <w:rFonts w:hint="cs"/>
-          <w:b/>
-          <w:bCs/>
-          <w:rtl/>
-        </w:rPr>
-        <w:t>בניגוד לדוגמא הקודמת</w:t>
-      </w:r>
-      <w:r>
-        <w:rPr>
-          <w:rFonts w:hint="cs"/>
-          <w:rtl/>
-        </w:rPr>
-        <w:t xml:space="preserve">, כעת שורת ההרצה  </w:t>
-      </w:r>
-      <w:r>
-        <w:rPr>
-          <w:rFonts w:ascii="Consolas" w:hAnsi="Consolas" w:cs="Consolas"/>
-        </w:rPr>
-        <w:t>z = g(f)</w:t>
-      </w:r>
-      <w:r>
-        <w:rPr>
-          <w:rFonts w:ascii="Consolas" w:hAnsi="Consolas" w:cs="Consolas" w:hint="cs"/>
-          <w:rtl/>
-        </w:rPr>
-        <w:t xml:space="preserve">, </w:t>
-      </w:r>
-      <w:r>
-        <w:rPr>
-          <w:rFonts w:asciiTheme="minorBidi" w:hAnsiTheme="minorBidi" w:hint="cs"/>
-          <w:rtl/>
-        </w:rPr>
-        <w:t xml:space="preserve">מוגדרת בתוך </w:t>
-      </w:r>
-      <w:r>
-        <w:rPr>
-          <w:rFonts w:asciiTheme="minorBidi" w:hAnsiTheme="minorBidi"/>
-        </w:rPr>
-        <w:t>scope</w:t>
-      </w:r>
-      <w:r>
-        <w:rPr>
-          <w:rFonts w:asciiTheme="minorBidi" w:hAnsiTheme="minorBidi" w:hint="cs"/>
-          <w:rtl/>
-        </w:rPr>
-        <w:t xml:space="preserve"> של פונקציה, ולכן כאשר נקרא לפונקציה </w:t>
-      </w:r>
-      <w:r>
-        <w:rPr>
-          <w:rFonts w:asciiTheme="minorBidi" w:hAnsiTheme="minorBidi"/>
-        </w:rPr>
-        <w:t>f</w:t>
-      </w:r>
-      <w:r>
-        <w:rPr>
-          <w:rFonts w:asciiTheme="minorBidi" w:hAnsiTheme="minorBidi" w:hint="cs"/>
-          <w:rtl/>
-        </w:rPr>
-        <w:t xml:space="preserve"> (דרך הפונקציה </w:t>
-      </w:r>
-      <w:r>
-        <w:rPr>
-          <w:rFonts w:asciiTheme="minorBidi" w:hAnsiTheme="minorBidi"/>
-        </w:rPr>
-        <w:t>g</w:t>
-      </w:r>
-      <w:r>
-        <w:rPr>
-          <w:rFonts w:asciiTheme="minorBidi" w:hAnsiTheme="minorBidi" w:hint="cs"/>
-          <w:rtl/>
-        </w:rPr>
-        <w:t xml:space="preserve">) </w:t>
-      </w:r>
-      <w:r>
-        <w:rPr>
-          <w:rFonts w:asciiTheme="minorBidi" w:hAnsiTheme="minorBidi" w:hint="cs"/>
-          <w:rtl/>
-        </w:rPr>
-        <w:t>היא לא תכיר את ה</w:t>
-      </w:r>
-      <w:r>
-        <w:rPr>
-          <w:rFonts w:asciiTheme="minorBidi" w:hAnsiTheme="minorBidi"/>
-        </w:rPr>
-        <w:t>closure</w:t>
-      </w:r>
-      <w:r>
-        <w:rPr>
-          <w:rFonts w:asciiTheme="minorBidi" w:hAnsiTheme="minorBidi" w:hint="cs"/>
-          <w:rtl/>
-        </w:rPr>
-        <w:t xml:space="preserve">ים הפנימיים שקראו לה. ההגדרה הקרובה ביותר ביותר אליה כעת (שנמצא מעליה) היא </w:t>
-      </w:r>
-      <w:proofErr w:type="spellStart"/>
-      <w:r>
-        <w:rPr>
-          <w:rFonts w:asciiTheme="minorBidi" w:hAnsiTheme="minorBidi"/>
-          <w:color w:val="7030A0"/>
-        </w:rPr>
-        <w:t>var</w:t>
-      </w:r>
-      <w:proofErr w:type="spellEnd"/>
-      <w:r>
-        <w:rPr>
-          <w:rFonts w:asciiTheme="minorBidi" w:hAnsiTheme="minorBidi"/>
-          <w:color w:val="7030A0"/>
-        </w:rPr>
-        <w:t xml:space="preserve"> x = 5</w:t>
-      </w:r>
-      <w:r>
-        <w:rPr>
-          <w:rFonts w:asciiTheme="minorBidi" w:hAnsiTheme="minorBidi" w:hint="cs"/>
-          <w:color w:val="7030A0"/>
-          <w:rtl/>
-        </w:rPr>
         <w:t>.</w:t>
       </w:r>
-      <w:bookmarkStart w:id="0" w:name="_GoBack"/>
-      <w:bookmarkEnd w:id="0"/>
     </w:p>
     <w:sectPr>
       <w:pgSz w:w="12240" w:h="15840"/>
-      <w:pgMar w:top="1440" w:right="1440" w:bottom="1440" w:left="1440" w:header="720" w:footer="720" w:gutter="0"/>
+      <w:pgMar w:top="810" w:right="1440" w:bottom="1440" w:left="1440" w:header="720" w:footer="720" w:gutter="0"/>
       <w:cols w:space="720"/>
       <w:docGrid w:linePitch="360"/>
     </w:sectPr>

</xml_diff>

<commit_message>
fixed comments on js + added more accurate answer for Q2-D
</commit_message>
<xml_diff>
--- a/docs/Q2.docx
+++ b/docs/Q2.docx
@@ -374,7 +374,6 @@
       <w:pPr>
         <w:bidi/>
         <w:rPr>
-          <w:rFonts w:hint="cs"/>
           <w:rtl/>
         </w:rPr>
       </w:pPr>
@@ -409,7 +408,35 @@
           <w:rFonts w:hint="cs"/>
           <w:rtl/>
         </w:rPr>
-        <w:t xml:space="preserve"> שהוגדר בתוך </w:t>
+        <w:t xml:space="preserve"> ש</w:t>
+      </w:r>
+      <w:r>
+        <w:rPr>
+          <w:rFonts w:hint="cs"/>
+          <w:rtl/>
+        </w:rPr>
+        <w:t>"</w:t>
+      </w:r>
+      <w:r>
+        <w:rPr>
+          <w:rFonts w:hint="cs"/>
+          <w:rtl/>
+        </w:rPr>
+        <w:t>הוגדר</w:t>
+      </w:r>
+      <w:r>
+        <w:rPr>
+          <w:rFonts w:hint="cs"/>
+          <w:rtl/>
+        </w:rPr>
+        <w:t xml:space="preserve">" </w:t>
+      </w:r>
+      <w:r>
+        <w:rPr>
+          <w:rFonts w:hint="cs"/>
+          <w:rtl/>
+        </w:rPr>
+        <w:t xml:space="preserve">בתוך </w:t>
       </w:r>
       <w:r>
         <w:rPr>
@@ -454,14 +481,232 @@
           <w:rFonts w:hint="cs"/>
           <w:rtl/>
         </w:rPr>
+        <w:t xml:space="preserve"> </w:t>
+      </w:r>
+      <w:r>
+        <w:rPr>
+          <w:rFonts w:hint="cs"/>
+          <w:b/>
+          <w:bCs/>
+          <w:rtl/>
+        </w:rPr>
+        <w:t>ב</w:t>
+      </w:r>
+      <w:r>
+        <w:rPr>
+          <w:rFonts w:hint="cs"/>
+          <w:b/>
+          <w:bCs/>
+          <w:rtl/>
+        </w:rPr>
+        <w:t>ערך העדכני ביותר</w:t>
+      </w:r>
+      <w:r>
+        <w:rPr>
+          <w:rFonts w:hint="cs"/>
+          <w:b/>
+          <w:bCs/>
+          <w:rtl/>
+        </w:rPr>
+        <w:t xml:space="preserve"> (בעת ההרצה שלה)</w:t>
+      </w:r>
+      <w:r>
+        <w:rPr>
+          <w:rFonts w:hint="cs"/>
+          <w:rtl/>
+        </w:rPr>
+        <w:t xml:space="preserve"> </w:t>
+      </w:r>
+      <w:r>
+        <w:rPr>
+          <w:rFonts w:hint="cs"/>
+          <w:rtl/>
+        </w:rPr>
+        <w:t xml:space="preserve"> של </w:t>
+      </w:r>
+      <w:r>
+        <w:t>x</w:t>
+      </w:r>
+      <w:r>
+        <w:rPr>
+          <w:rFonts w:hint="cs"/>
+          <w:rtl/>
+        </w:rPr>
+        <w:t xml:space="preserve">, ובהגדרה של </w:t>
+      </w:r>
+      <w:r>
+        <w:t>x</w:t>
+      </w:r>
+      <w:r>
+        <w:rPr>
+          <w:rFonts w:hint="cs"/>
+          <w:rtl/>
+        </w:rPr>
+        <w:t xml:space="preserve"> </w:t>
+      </w:r>
+      <w:r>
+        <w:rPr>
+          <w:rFonts w:hint="cs"/>
+          <w:b/>
+          <w:bCs/>
+          <w:rtl/>
+        </w:rPr>
+        <w:t>ה"</w:t>
+      </w:r>
+      <w:r>
+        <w:rPr>
+          <w:rFonts w:hint="cs"/>
+          <w:b/>
+          <w:bCs/>
+          <w:rtl/>
+        </w:rPr>
+        <w:t>קרוב</w:t>
+      </w:r>
+      <w:r>
+        <w:rPr>
+          <w:rFonts w:hint="cs"/>
+          <w:b/>
+          <w:bCs/>
+          <w:rtl/>
+        </w:rPr>
+        <w:t>ה</w:t>
+      </w:r>
+      <w:r>
+        <w:rPr>
+          <w:rFonts w:hint="cs"/>
+          <w:b/>
+          <w:bCs/>
+          <w:rtl/>
+        </w:rPr>
+        <w:t xml:space="preserve"> ביותר"</w:t>
+      </w:r>
+      <w:r>
+        <w:rPr>
+          <w:rFonts w:hint="cs"/>
+          <w:b/>
+          <w:bCs/>
+          <w:rtl/>
+        </w:rPr>
+        <w:t xml:space="preserve"> שהוגדר</w:t>
+      </w:r>
+      <w:r>
+        <w:rPr>
+          <w:rFonts w:hint="cs"/>
+          <w:b/>
+          <w:bCs/>
+          <w:rtl/>
+        </w:rPr>
+        <w:t>ה</w:t>
+      </w:r>
+      <w:r>
+        <w:rPr>
+          <w:rFonts w:hint="cs"/>
+          <w:b/>
+          <w:bCs/>
+          <w:rtl/>
+        </w:rPr>
         <w:t xml:space="preserve"> ב</w:t>
       </w:r>
       <w:r>
         <w:rPr>
-          <w:rFonts w:hint="cs"/>
-          <w:rtl/>
-        </w:rPr>
-        <w:t xml:space="preserve">ערך העדכני ביותר של </w:t>
+          <w:b/>
+          <w:bCs/>
+        </w:rPr>
+        <w:t>scope</w:t>
+      </w:r>
+      <w:r>
+        <w:rPr>
+          <w:rFonts w:hint="cs"/>
+          <w:b/>
+          <w:bCs/>
+          <w:rtl/>
+        </w:rPr>
+        <w:t xml:space="preserve"> של ההגדרה </w:t>
+      </w:r>
+      <w:r>
+        <w:rPr>
+          <w:b/>
+          <w:bCs/>
+        </w:rPr>
+        <w:t>f</w:t>
+      </w:r>
+      <w:r>
+        <w:rPr>
+          <w:rFonts w:hint="cs"/>
+          <w:rtl/>
+        </w:rPr>
+        <w:t xml:space="preserve"> (או </w:t>
+      </w:r>
+      <w:r>
+        <w:rPr>
+          <w:rFonts w:hint="cs"/>
+          <w:rtl/>
+        </w:rPr>
+        <w:t xml:space="preserve">בסקופים </w:t>
+      </w:r>
+      <w:r>
+        <w:rPr>
+          <w:rFonts w:hint="cs"/>
+          <w:rtl/>
+        </w:rPr>
+        <w:t xml:space="preserve">מעליה). </w:t>
+      </w:r>
+      <w:r>
+        <w:rPr>
+          <w:rFonts w:hint="cs"/>
+          <w:rtl/>
+        </w:rPr>
+        <w:t>מכיוון ש {} כלשעצמו ב</w:t>
+      </w:r>
+      <w:r>
+        <w:rPr>
+          <w:rFonts w:hint="cs"/>
+          <w:rtl/>
+        </w:rPr>
+        <w:t>-</w:t>
+      </w:r>
+      <w:r>
+        <w:rPr>
+          <w:rFonts w:hint="cs"/>
+        </w:rPr>
+        <w:t>JS</w:t>
+      </w:r>
+      <w:r>
+        <w:rPr>
+          <w:rFonts w:hint="cs"/>
+          <w:rtl/>
+        </w:rPr>
+        <w:t xml:space="preserve"> </w:t>
+      </w:r>
+      <w:r>
+        <w:rPr>
+          <w:rFonts w:hint="cs"/>
+          <w:rtl/>
+        </w:rPr>
+        <w:t xml:space="preserve">לא </w:t>
+      </w:r>
+      <w:r>
+        <w:rPr>
+          <w:rFonts w:hint="cs"/>
+          <w:rtl/>
+        </w:rPr>
+        <w:t>פותח</w:t>
+      </w:r>
+      <w:r>
+        <w:t>scope</w:t>
+      </w:r>
+      <w:r>
+        <w:rPr>
+          <w:rFonts w:hint="cs"/>
+        </w:rPr>
+        <w:t xml:space="preserve"> </w:t>
+      </w:r>
+      <w:r>
+        <w:rPr>
+          <w:rFonts w:hint="cs"/>
+          <w:rtl/>
+        </w:rPr>
+        <w:t xml:space="preserve"> חדש, ה-</w:t>
       </w:r>
       <w:r>
         <w:t>x</w:t>
@@ -471,76 +716,14 @@
           <w:rFonts w:hint="cs"/>
           <w:rtl/>
         </w:rPr>
-        <w:t xml:space="preserve"> ה"</w:t>
-      </w:r>
-      <w:r>
-        <w:rPr>
-          <w:rFonts w:hint="cs"/>
-          <w:rtl/>
-        </w:rPr>
-        <w:t>קרוב ביותר"</w:t>
-      </w:r>
-      <w:r>
-        <w:rPr>
-          <w:rFonts w:hint="cs"/>
-          <w:rtl/>
-        </w:rPr>
-        <w:t xml:space="preserve"> שהוגדר</w:t>
-      </w:r>
-      <w:r>
-        <w:rPr>
-          <w:rFonts w:hint="cs"/>
-          <w:rtl/>
-        </w:rPr>
-        <w:t xml:space="preserve"> לפניה</w:t>
-      </w:r>
-      <w:r>
-        <w:rPr>
-          <w:rFonts w:hint="cs"/>
-          <w:rtl/>
-        </w:rPr>
-        <w:t xml:space="preserve"> בעת ההרצה </w:t>
-      </w:r>
-      <w:r>
-        <w:rPr>
-          <w:rFonts w:hint="cs"/>
-          <w:rtl/>
-        </w:rPr>
-        <w:t xml:space="preserve">שלה </w:t>
-      </w:r>
-      <w:r>
-        <w:rPr>
-          <w:rFonts w:hint="cs"/>
-          <w:rtl/>
-        </w:rPr>
-        <w:t>(לא בעת ההגדרה שלה).</w:t>
-      </w:r>
-      <w:r>
-        <w:rPr>
-          <w:rFonts w:hint="cs"/>
-          <w:rtl/>
-        </w:rPr>
-        <w:t xml:space="preserve"> מכיוון ש {} כלשעצמו ב</w:t>
-      </w:r>
-      <w:r>
-        <w:rPr>
-          <w:rFonts w:hint="cs"/>
-        </w:rPr>
-        <w:t>JAVA</w:t>
-      </w:r>
-      <w:r>
-        <w:rPr>
-          <w:rFonts w:hint="cs"/>
-          <w:rtl/>
-        </w:rPr>
-        <w:t xml:space="preserve"> לא באמת </w:t>
-      </w:r>
-      <w:r>
-        <w:rPr>
-          <w:rFonts w:hint="cs"/>
-          <w:rtl/>
-        </w:rPr>
-        <w:t>פותח</w:t>
+        <w:t xml:space="preserve"> בשורה הראשונה והאחרונה שניהם מוגדרים באותו </w:t>
+      </w:r>
+      <w:r>
+        <w:rPr>
+          <w:rFonts w:hint="cs"/>
+          <w:rtl/>
+        </w:rPr>
+        <w:t xml:space="preserve"> </w:t>
       </w:r>
       <w:r>
         <w:t>scope</w:t>
@@ -548,6 +731,31 @@
       <w:r>
         <w:rPr>
           <w:rFonts w:hint="cs"/>
+          <w:rtl/>
+        </w:rPr>
+        <w:t>, ו</w:t>
+      </w:r>
+      <w:r>
+        <w:rPr>
+          <w:rFonts w:hint="cs"/>
+          <w:rtl/>
+        </w:rPr>
+        <w:t xml:space="preserve">באותו אחד כמו של </w:t>
+      </w:r>
+      <w:r>
+        <w:t>f</w:t>
+      </w:r>
+      <w:r>
+        <w:rPr>
+          <w:rFonts w:hint="cs"/>
+          <w:rtl/>
+        </w:rPr>
+        <w:t xml:space="preserve">, </w:t>
+      </w:r>
+      <w:r>
+        <w:rPr>
+          <w:rFonts w:hint="cs"/>
+          <w:rtl/>
         </w:rPr>
         <w:t xml:space="preserve"> </w:t>
       </w:r>
@@ -556,7 +764,14 @@
           <w:rFonts w:hint="cs"/>
           <w:rtl/>
         </w:rPr>
-        <w:t xml:space="preserve"> חדש, ה-</w:t>
+        <w:t>כלומר</w:t>
+      </w:r>
+      <w:r>
+        <w:rPr>
+          <w:rFonts w:hint="cs"/>
+          <w:rtl/>
+        </w:rPr>
+        <w:t xml:space="preserve"> שניהם אותו ה-</w:t>
       </w:r>
       <w:r>
         <w:t>x</w:t>
@@ -566,7 +781,129 @@
           <w:rFonts w:hint="cs"/>
           <w:rtl/>
         </w:rPr>
-        <w:t xml:space="preserve"> בשורה הראשונה והאחרונה שניהם מוגדרים באותו </w:t>
+        <w:t xml:space="preserve"> (הפעולה השניה על </w:t>
+      </w:r>
+      <w:r>
+        <w:t>x</w:t>
+      </w:r>
+      <w:r>
+        <w:rPr>
+          <w:rFonts w:hint="cs"/>
+          <w:rtl/>
+        </w:rPr>
+        <w:t xml:space="preserve"> היא בעצם רק השמה)</w:t>
+      </w:r>
+      <w:r>
+        <w:rPr>
+          <w:rFonts w:hint="cs"/>
+          <w:rtl/>
+        </w:rPr>
+        <w:t xml:space="preserve">. </w:t>
+      </w:r>
+      <w:r>
+        <w:rPr>
+          <w:rtl/>
+        </w:rPr>
+        <w:br/>
+      </w:r>
+      <w:r>
+        <w:rPr>
+          <w:rFonts w:hint="cs"/>
+          <w:rtl/>
+        </w:rPr>
+        <w:t xml:space="preserve">לכן </w:t>
+      </w:r>
+      <w:r>
+        <w:t>x</w:t>
+      </w:r>
+      <w:r>
+        <w:rPr>
+          <w:rFonts w:hint="cs"/>
+          <w:rtl/>
+        </w:rPr>
+        <w:t xml:space="preserve"> מחושב עם הערך העדכני ביותר, לפני הקריאה לפונקציה</w:t>
+      </w:r>
+      <w:r>
+        <w:rPr>
+          <w:rFonts w:hint="cs"/>
+          <w:rtl/>
+        </w:rPr>
+        <w:t xml:space="preserve"> </w:t>
+      </w:r>
+      <w:r>
+        <w:t>g</w:t>
+      </w:r>
+      <w:r>
+        <w:rPr>
+          <w:rFonts w:hint="cs"/>
+          <w:rtl/>
+        </w:rPr>
+        <w:t>, מבין השניים</w:t>
+      </w:r>
+      <w:r>
+        <w:rPr>
+          <w:rFonts w:hint="cs"/>
+          <w:rtl/>
+        </w:rPr>
+        <w:t xml:space="preserve"> (</w:t>
+      </w:r>
+      <w:r>
+        <w:t>5,10</w:t>
+      </w:r>
+      <w:r>
+        <w:rPr>
+          <w:rFonts w:hint="cs"/>
+          <w:rtl/>
+        </w:rPr>
+        <w:t>)</w:t>
+      </w:r>
+      <w:r>
+        <w:rPr>
+          <w:rFonts w:hint="cs"/>
+          <w:rtl/>
+        </w:rPr>
+        <w:t xml:space="preserve"> - שהוא 10</w:t>
+      </w:r>
+      <w:r>
+        <w:rPr>
+          <w:rFonts w:hint="cs"/>
+          <w:rtl/>
+        </w:rPr>
+        <w:t>.</w:t>
+      </w:r>
+      <w:r>
+        <w:rPr>
+          <w:rtl/>
+        </w:rPr>
+        <w:br/>
+      </w:r>
+      <w:r>
+        <w:rPr>
+          <w:rFonts w:hint="cs"/>
+          <w:rtl/>
+        </w:rPr>
+        <w:t xml:space="preserve">(נשים לב </w:t>
+      </w:r>
+      <w:proofErr w:type="spellStart"/>
+      <w:r>
+        <w:rPr>
+          <w:u w:val="single"/>
+        </w:rPr>
+        <w:t>var</w:t>
+      </w:r>
+      <w:proofErr w:type="spellEnd"/>
+      <w:r>
+        <w:rPr>
+          <w:u w:val="single"/>
+        </w:rPr>
+        <w:t xml:space="preserve"> x=7</w:t>
+      </w:r>
+      <w:r>
+        <w:rPr>
+          <w:rFonts w:hint="cs"/>
+          <w:rtl/>
+        </w:rPr>
+        <w:t xml:space="preserve"> שמוגדר לוקלית בתוך </w:t>
       </w:r>
       <w:r>
         <w:t>scope</w:t>
@@ -576,41 +913,124 @@
           <w:rFonts w:hint="cs"/>
           <w:rtl/>
         </w:rPr>
-        <w:t xml:space="preserve">. </w:t>
-      </w:r>
-      <w:bookmarkStart w:id="0" w:name="_GoBack"/>
-      <w:bookmarkEnd w:id="0"/>
-      <w:r>
-        <w:rPr>
-          <w:rFonts w:hint="cs"/>
-          <w:rtl/>
-        </w:rPr>
-        <w:t xml:space="preserve">(לעומת </w:t>
-      </w:r>
-      <w:proofErr w:type="spellStart"/>
-      <w:r>
-        <w:t>var</w:t>
-      </w:r>
-      <w:proofErr w:type="spellEnd"/>
-      <w:r>
-        <w:t xml:space="preserve"> x=7</w:t>
-      </w:r>
-      <w:r>
-        <w:rPr>
-          <w:rFonts w:hint="cs"/>
-          <w:rtl/>
-        </w:rPr>
-        <w:t xml:space="preserve"> שמוגדר לוקלית בתוך </w:t>
-      </w:r>
-      <w:r>
+        <w:t xml:space="preserve"> של פונקציה </w:t>
+      </w:r>
+      <w:r>
+        <w:t>g</w:t>
+      </w:r>
+      <w:r>
+        <w:rPr>
+          <w:rFonts w:hint="cs"/>
+          <w:rtl/>
+        </w:rPr>
+        <w:t xml:space="preserve">, </w:t>
+      </w:r>
+      <w:r>
+        <w:rPr>
+          <w:rFonts w:hint="cs"/>
+          <w:rtl/>
+        </w:rPr>
+        <w:t xml:space="preserve">אמנם מוגדר לפני הקריאה לפונקציה </w:t>
+      </w:r>
+      <w:r>
+        <w:t>f</w:t>
+      </w:r>
+      <w:r>
+        <w:rPr>
+          <w:rFonts w:hint="cs"/>
+          <w:rtl/>
+        </w:rPr>
+        <w:t xml:space="preserve">, אבל </w:t>
+      </w:r>
+      <w:r>
+        <w:rPr>
+          <w:rFonts w:hint="cs"/>
+          <w:b/>
+          <w:bCs/>
+          <w:u w:val="single"/>
+          <w:rtl/>
+        </w:rPr>
+        <w:t>ההגדרה שלו</w:t>
+      </w:r>
+      <w:r>
+        <w:rPr>
+          <w:rFonts w:hint="cs"/>
+          <w:u w:val="single"/>
+          <w:rtl/>
+        </w:rPr>
+        <w:t xml:space="preserve"> היא </w:t>
+      </w:r>
+      <w:r>
+        <w:rPr>
+          <w:rFonts w:hint="cs"/>
+          <w:u w:val="single"/>
+          <w:rtl/>
+        </w:rPr>
+        <w:t>לא ב</w:t>
+      </w:r>
+      <w:r>
+        <w:rPr>
+          <w:u w:val="single"/>
+        </w:rPr>
         <w:t>scope</w:t>
       </w:r>
       <w:r>
         <w:rPr>
           <w:rFonts w:hint="cs"/>
-          <w:rtl/>
-        </w:rPr>
-        <w:t>).</w:t>
+          <w:u w:val="single"/>
+          <w:rtl/>
+        </w:rPr>
+        <w:t xml:space="preserve"> של ההגדרה של </w:t>
+      </w:r>
+      <w:r>
+        <w:rPr>
+          <w:u w:val="single"/>
+        </w:rPr>
+        <w:t>f</w:t>
+      </w:r>
+      <w:r>
+        <w:rPr>
+          <w:rFonts w:hint="cs"/>
+          <w:u w:val="single"/>
+          <w:rtl/>
+        </w:rPr>
+        <w:t xml:space="preserve"> </w:t>
+      </w:r>
+      <w:r>
+        <w:rPr>
+          <w:rFonts w:hint="cs"/>
+          <w:u w:val="single"/>
+          <w:rtl/>
+        </w:rPr>
+        <w:t>ולא מעליה</w:t>
+      </w:r>
+      <w:r>
+        <w:rPr>
+          <w:rFonts w:hint="cs"/>
+          <w:rtl/>
+        </w:rPr>
+        <w:t xml:space="preserve"> </w:t>
+      </w:r>
+      <w:r>
+        <w:rPr>
+          <w:rFonts w:hint="cs"/>
+          <w:rtl/>
+        </w:rPr>
+        <w:t xml:space="preserve">(אלא בסקופ פנימי) </w:t>
+      </w:r>
+      <w:r>
+        <w:rPr>
+          <w:rFonts w:hint="cs"/>
+          <w:rtl/>
+        </w:rPr>
+        <w:t>ולכן אין שימוש בו)</w:t>
+      </w:r>
+      <w:r>
+        <w:rPr>
+          <w:rFonts w:hint="cs"/>
+          <w:rtl/>
+        </w:rPr>
+        <w:t>.</w:t>
       </w:r>
     </w:p>
     <w:p>
@@ -1092,6 +1512,7 @@
         <w:rPr>
           <w:rFonts w:hint="cs"/>
         </w:rPr>
+        <w:lastRenderedPageBreak/>
         <w:t>H</w:t>
       </w:r>
     </w:p>
@@ -1204,7 +1625,21 @@
           <w:rFonts w:asciiTheme="minorBidi" w:hAnsiTheme="minorBidi" w:hint="cs"/>
           <w:rtl/>
         </w:rPr>
-        <w:t xml:space="preserve"> הפנימיים שקראו לה. ההגדרה הקרובה ביותר ביותר אליה כעת (שנמצא מעליה) היא </w:t>
+        <w:t xml:space="preserve"> הפנימיים שקראו לה. ההגדרה הקרובה ביותר ביותר אליה כעת (שנמצא</w:t>
+      </w:r>
+      <w:r>
+        <w:rPr>
+          <w:rFonts w:asciiTheme="minorBidi" w:hAnsiTheme="minorBidi" w:hint="cs"/>
+          <w:rtl/>
+        </w:rPr>
+        <w:t>ת</w:t>
+      </w:r>
+      <w:r>
+        <w:rPr>
+          <w:rFonts w:asciiTheme="minorBidi" w:hAnsiTheme="minorBidi" w:hint="cs"/>
+          <w:rtl/>
+        </w:rPr>
+        <w:t xml:space="preserve"> מעליה) היא </w:t>
       </w:r>
       <w:proofErr w:type="spellStart"/>
       <w:r>
@@ -1230,10 +1665,12 @@
         </w:rPr>
         <w:t>.</w:t>
       </w:r>
+      <w:bookmarkStart w:id="0" w:name="_GoBack"/>
+      <w:bookmarkEnd w:id="0"/>
     </w:p>
     <w:sectPr>
       <w:pgSz w:w="12240" w:h="15840"/>
-      <w:pgMar w:top="810" w:right="1440" w:bottom="1440" w:left="1440" w:header="720" w:footer="720" w:gutter="0"/>
+      <w:pgMar w:top="1350" w:right="1440" w:bottom="1440" w:left="1440" w:header="720" w:footer="720" w:gutter="0"/>
       <w:cols w:space="720"/>
       <w:docGrid w:linePitch="360"/>
     </w:sectPr>

</xml_diff>